<commit_message>
Add images to section contact and about us
</commit_message>
<xml_diff>
--- a/CarRentalApplicationNewVersion/Projekt_ZPABD.docx
+++ b/CarRentalApplicationNewVersion/Projekt_ZPABD.docx
@@ -394,7 +394,16 @@
       </w:r>
       <w:r>
         <w:lastRenderedPageBreak/>
-        <w:t xml:space="preserve">OPIS PROJEKTU </w:t>
+        <w:t xml:space="preserve">OPIS </w:t>
+      </w:r>
+      <w:r>
+        <w:t xml:space="preserve">I STRUKTURA </w:t>
+      </w:r>
+      <w:r>
+        <w:t>PROJEKTU</w:t>
+      </w:r>
+      <w:r>
+        <w:t xml:space="preserve"> </w:t>
       </w:r>
     </w:p>
     <w:p>
@@ -407,13 +416,13 @@
         <w:pStyle w:val="Normalny-sprawozdanie"/>
       </w:pPr>
       <w:r>
-        <w:t>Celem stworzenia aplikacji było zastosowanie zdobytej przez nas wiedzy podczas zajęć laboratoryjnych.</w:t>
-      </w:r>
-      <w:r>
-        <w:t xml:space="preserve">  Zdecydowałyśmy się na wykonanie aplikacji</w:t>
-      </w:r>
-      <w:r>
-        <w:t xml:space="preserve"> dla firmy zajmującej się wypożyczaniem samochodów</w:t>
+        <w:t xml:space="preserve">Celem stworzenia aplikacji było zastosowanie zdobytej przez nas wiedzy podczas zajęć laboratoryjnych.  </w:t>
+      </w:r>
+      <w:r>
+        <w:t>Zadaniem projektu było</w:t>
+      </w:r>
+      <w:r>
+        <w:t xml:space="preserve"> wykonanie aplikacji dla firmy zajmującej się wypożyczaniem samochodów</w:t>
       </w:r>
     </w:p>
     <w:p>
@@ -443,8 +452,16 @@
         <w:t>Serwer baz danych</w:t>
       </w:r>
       <w:r>
-        <w:t>: MS SQL Server</w:t>
-      </w:r>
+        <w:t xml:space="preserve">: </w:t>
+      </w:r>
+      <w:r>
+        <w:t xml:space="preserve">Microsoft SQL Server </w:t>
+      </w:r>
+      <w:proofErr w:type="spellStart"/>
+      <w:r>
+        <w:t>Managment</w:t>
+      </w:r>
+      <w:proofErr w:type="spellEnd"/>
     </w:p>
     <w:p>
       <w:pPr>
@@ -495,7 +512,7 @@
       </w:pPr>
       <w:proofErr w:type="spellStart"/>
       <w:r>
-        <w:t>Maven</w:t>
+        <w:t>Postman</w:t>
       </w:r>
       <w:proofErr w:type="spellEnd"/>
     </w:p>
@@ -507,12 +524,9 @@
           <w:numId w:val="14"/>
         </w:numPr>
       </w:pPr>
-      <w:r>
-        <w:t xml:space="preserve">Spring </w:t>
-      </w:r>
       <w:proofErr w:type="spellStart"/>
       <w:r>
-        <w:t>Boot</w:t>
+        <w:t>Maven</w:t>
       </w:r>
       <w:proofErr w:type="spellEnd"/>
     </w:p>
@@ -525,31 +539,658 @@
         </w:numPr>
       </w:pPr>
       <w:r>
-        <w:t>Spring Security</w:t>
-      </w:r>
+        <w:t xml:space="preserve">Spring </w:t>
+      </w:r>
+      <w:proofErr w:type="spellStart"/>
+      <w:r>
+        <w:t>Boot</w:t>
+      </w:r>
+      <w:proofErr w:type="spellEnd"/>
     </w:p>
     <w:p>
       <w:pPr>
-        <w:pStyle w:val="Nagwek1-sprawozdanie"/>
-      </w:pPr>
-      <w:r>
-        <w:t>ZAŁOŻENIA PROJEKTOWE – FUNKCJONALNOŚĆ</w:t>
+        <w:pStyle w:val="Normalny-sprawozdanie"/>
+        <w:numPr>
+          <w:ilvl w:val="0"/>
+          <w:numId w:val="14"/>
+        </w:numPr>
+      </w:pPr>
+      <w:r>
+        <w:t>Spring Security</w:t>
       </w:r>
     </w:p>
     <w:p>
       <w:pPr>
         <w:pStyle w:val="Normalny-sprawozdanie"/>
       </w:pPr>
+      <w:r>
+        <w:t xml:space="preserve">Struktura projektu aplikacji – </w:t>
+      </w:r>
+      <w:proofErr w:type="spellStart"/>
+      <w:r>
+        <w:t>backend</w:t>
+      </w:r>
+      <w:proofErr w:type="spellEnd"/>
+      <w:r>
+        <w:t xml:space="preserve"> została przedstawiona poniżej (rys. 1):</w:t>
+      </w:r>
+    </w:p>
+    <w:tbl>
+      <w:tblPr>
+        <w:tblStyle w:val="Tabela-Siatka"/>
+        <w:tblW w:w="0" w:type="auto"/>
+        <w:tblLook w:val="04A0" w:firstRow="1" w:lastRow="0" w:firstColumn="1" w:lastColumn="0" w:noHBand="0" w:noVBand="1"/>
+      </w:tblPr>
+      <w:tblGrid>
+        <w:gridCol w:w="9062"/>
+      </w:tblGrid>
+      <w:tr>
+        <w:tc>
+          <w:tcPr>
+            <w:tcW w:w="9062" w:type="dxa"/>
+          </w:tcPr>
+          <w:p>
+            <w:pPr>
+              <w:pStyle w:val="Normalny-sprawozdanie"/>
+              <w:jc w:val="center"/>
+            </w:pPr>
+            <w:r>
+              <w:object w:dxaOrig="4335" w:dyaOrig="7890" w14:anchorId="4313E3E1">
+                <v:shapetype id="_x0000_t75" coordsize="21600,21600" o:spt="75" o:preferrelative="t" path="m@4@5l@4@11@9@11@9@5xe" filled="f" stroked="f">
+                  <v:stroke joinstyle="miter"/>
+                  <v:formulas>
+                    <v:f eqn="if lineDrawn pixelLineWidth 0"/>
+                    <v:f eqn="sum @0 1 0"/>
+                    <v:f eqn="sum 0 0 @1"/>
+                    <v:f eqn="prod @2 1 2"/>
+                    <v:f eqn="prod @3 21600 pixelWidth"/>
+                    <v:f eqn="prod @3 21600 pixelHeight"/>
+                    <v:f eqn="sum @0 0 1"/>
+                    <v:f eqn="prod @6 1 2"/>
+                    <v:f eqn="prod @7 21600 pixelWidth"/>
+                    <v:f eqn="sum @8 21600 0"/>
+                    <v:f eqn="prod @7 21600 pixelHeight"/>
+                    <v:f eqn="sum @10 21600 0"/>
+                  </v:formulas>
+                  <v:path o:extrusionok="f" gradientshapeok="t" o:connecttype="rect"/>
+                  <o:lock v:ext="edit" aspectratio="t"/>
+                </v:shapetype>
+                <v:shape id="_x0000_i1036" type="#_x0000_t75" style="width:194.95pt;height:354.55pt" o:ole="">
+                  <v:imagedata r:id="rId8" o:title=""/>
+                </v:shape>
+                <o:OLEObject Type="Embed" ProgID="PBrush" ShapeID="_x0000_i1036" DrawAspect="Content" ObjectID="_1674480355" r:id="rId9"/>
+              </w:object>
+            </w:r>
+          </w:p>
+        </w:tc>
+      </w:tr>
+      <w:tr>
+        <w:tc>
+          <w:tcPr>
+            <w:tcW w:w="9062" w:type="dxa"/>
+          </w:tcPr>
+          <w:p>
+            <w:pPr>
+              <w:pStyle w:val="Podpisobrazka-sprawozdanie"/>
+            </w:pPr>
+            <w:r>
+              <w:t xml:space="preserve">Rysunek 1. </w:t>
+            </w:r>
+            <w:r>
+              <w:t xml:space="preserve">Struktura projektu aplikacji - </w:t>
+            </w:r>
+            <w:proofErr w:type="spellStart"/>
+            <w:r>
+              <w:t>backend</w:t>
+            </w:r>
+            <w:proofErr w:type="spellEnd"/>
+            <w:r>
+              <w:t xml:space="preserve">. </w:t>
+            </w:r>
+          </w:p>
+        </w:tc>
+      </w:tr>
+    </w:tbl>
+    <w:p>
+      <w:pPr>
+        <w:pStyle w:val="Normalny-sprawozdanie"/>
+      </w:pPr>
     </w:p>
     <w:p>
       <w:pPr>
         <w:pStyle w:val="Normalny-sprawozdanie"/>
       </w:pPr>
       <w:r>
+        <w:t>K</w:t>
+      </w:r>
+      <w:r>
+        <w:t>onfiguracj</w:t>
+      </w:r>
+      <w:r>
+        <w:t>a</w:t>
+      </w:r>
+      <w:r>
+        <w:t xml:space="preserve"> właściwości aplikacji</w:t>
+      </w:r>
+      <w:r>
+        <w:t xml:space="preserve"> zostały ustawione w pliku </w:t>
+      </w:r>
+      <w:proofErr w:type="spellStart"/>
+      <w:r>
+        <w:rPr>
+          <w:i/>
+          <w:iCs/>
+        </w:rPr>
+        <w:t>application.properties</w:t>
+      </w:r>
+      <w:proofErr w:type="spellEnd"/>
+      <w:r>
+        <w:t xml:space="preserve">, który jest </w:t>
+      </w:r>
+      <w:r>
+        <w:t>plik</w:t>
+      </w:r>
+      <w:r>
+        <w:t>iem</w:t>
+      </w:r>
+      <w:r>
+        <w:t xml:space="preserve"> tekstowy</w:t>
+      </w:r>
+      <w:r>
+        <w:t>m korzystającym</w:t>
+      </w:r>
+      <w:r>
+        <w:t xml:space="preserve"> z wbudowanych właściwości</w:t>
+      </w:r>
+      <w:r>
+        <w:t xml:space="preserve"> (rys. 2):</w:t>
+      </w:r>
+    </w:p>
+    <w:tbl>
+      <w:tblPr>
+        <w:tblStyle w:val="Tabela-Siatka"/>
+        <w:tblW w:w="0" w:type="auto"/>
+        <w:tblLook w:val="04A0" w:firstRow="1" w:lastRow="0" w:firstColumn="1" w:lastColumn="0" w:noHBand="0" w:noVBand="1"/>
+      </w:tblPr>
+      <w:tblGrid>
+        <w:gridCol w:w="9062"/>
+      </w:tblGrid>
+      <w:tr>
+        <w:tc>
+          <w:tcPr>
+            <w:tcW w:w="9062" w:type="dxa"/>
+          </w:tcPr>
+          <w:p>
+            <w:pPr>
+              <w:pStyle w:val="Nagwek1-sprawozdanie"/>
+              <w:spacing w:before="0"/>
+              <w:jc w:val="center"/>
+            </w:pPr>
+            <w:r>
+              <w:object w:dxaOrig="8475" w:dyaOrig="2400" w14:anchorId="349F5745">
+                <v:shape id="_x0000_i1043" type="#_x0000_t75" style="width:423.85pt;height:120.25pt" o:ole="">
+                  <v:imagedata r:id="rId10" o:title=""/>
+                </v:shape>
+                <o:OLEObject Type="Embed" ProgID="PBrush" ShapeID="_x0000_i1043" DrawAspect="Content" ObjectID="_1674480356" r:id="rId11"/>
+              </w:object>
+            </w:r>
+          </w:p>
+        </w:tc>
+      </w:tr>
+      <w:tr>
+        <w:tc>
+          <w:tcPr>
+            <w:tcW w:w="9062" w:type="dxa"/>
+          </w:tcPr>
+          <w:p>
+            <w:pPr>
+              <w:pStyle w:val="Podpisobrazka-sprawozdanie"/>
+              <w:rPr>
+                <w:sz w:val="20"/>
+                <w:szCs w:val="20"/>
+              </w:rPr>
+            </w:pPr>
+            <w:r>
+              <w:t xml:space="preserve">Rysunek </w:t>
+            </w:r>
+            <w:r>
+              <w:t>2</w:t>
+            </w:r>
+            <w:r>
+              <w:t xml:space="preserve">. </w:t>
+            </w:r>
+            <w:r>
+              <w:t xml:space="preserve">Plik </w:t>
+            </w:r>
+            <w:proofErr w:type="spellStart"/>
+            <w:r>
+              <w:t>application.properties</w:t>
+            </w:r>
+            <w:proofErr w:type="spellEnd"/>
+            <w:r>
+              <w:t>.</w:t>
+            </w:r>
+          </w:p>
+        </w:tc>
+      </w:tr>
+    </w:tbl>
+    <w:p>
+      <w:pPr>
+        <w:pStyle w:val="Normalny-sprawozdanie"/>
+      </w:pPr>
+    </w:p>
+    <w:p>
+      <w:pPr>
+        <w:pStyle w:val="Normalny-sprawozdanie"/>
+      </w:pPr>
+      <w:r>
+        <w:t xml:space="preserve">Łączenie z serwerem Microsoft SQL Server </w:t>
+      </w:r>
+      <w:proofErr w:type="spellStart"/>
+      <w:r>
+        <w:t>Managment</w:t>
+      </w:r>
+      <w:proofErr w:type="spellEnd"/>
+      <w:r>
+        <w:t xml:space="preserve"> było wykonywane w następujący sposób (rys. 3):</w:t>
+      </w:r>
+    </w:p>
+    <w:tbl>
+      <w:tblPr>
+        <w:tblStyle w:val="Tabela-Siatka"/>
+        <w:tblW w:w="0" w:type="auto"/>
+        <w:tblLook w:val="04A0" w:firstRow="1" w:lastRow="0" w:firstColumn="1" w:lastColumn="0" w:noHBand="0" w:noVBand="1"/>
+      </w:tblPr>
+      <w:tblGrid>
+        <w:gridCol w:w="9062"/>
+      </w:tblGrid>
+      <w:tr>
+        <w:tc>
+          <w:tcPr>
+            <w:tcW w:w="9062" w:type="dxa"/>
+          </w:tcPr>
+          <w:p>
+            <w:pPr>
+              <w:pStyle w:val="Normalny-sprawozdanie"/>
+              <w:jc w:val="center"/>
+            </w:pPr>
+            <w:r>
+              <w:rPr>
+                <w:noProof/>
+              </w:rPr>
+              <w:drawing>
+                <wp:inline distT="0" distB="0" distL="0" distR="0" wp14:anchorId="40592C0B" wp14:editId="37FB76F7">
+                  <wp:extent cx="4486275" cy="2933700"/>
+                  <wp:effectExtent l="0" t="0" r="9525" b="0"/>
+                  <wp:docPr id="5" name="Obraz 5"/>
+                  <wp:cNvGraphicFramePr>
+                    <a:graphicFrameLocks xmlns:a="http://schemas.openxmlformats.org/drawingml/2006/main" noChangeAspect="1"/>
+                  </wp:cNvGraphicFramePr>
+                  <a:graphic xmlns:a="http://schemas.openxmlformats.org/drawingml/2006/main">
+                    <a:graphicData uri="http://schemas.openxmlformats.org/drawingml/2006/picture">
+                      <pic:pic xmlns:pic="http://schemas.openxmlformats.org/drawingml/2006/picture">
+                        <pic:nvPicPr>
+                          <pic:cNvPr id="0" name="Picture 22"/>
+                          <pic:cNvPicPr>
+                            <a:picLocks noChangeAspect="1" noChangeArrowheads="1"/>
+                          </pic:cNvPicPr>
+                        </pic:nvPicPr>
+                        <pic:blipFill>
+                          <a:blip r:embed="rId12">
+                            <a:extLst>
+                              <a:ext uri="{28A0092B-C50C-407E-A947-70E740481C1C}">
+                                <a14:useLocalDpi xmlns:a14="http://schemas.microsoft.com/office/drawing/2010/main" val="0"/>
+                              </a:ext>
+                            </a:extLst>
+                          </a:blip>
+                          <a:srcRect/>
+                          <a:stretch>
+                            <a:fillRect/>
+                          </a:stretch>
+                        </pic:blipFill>
+                        <pic:spPr bwMode="auto">
+                          <a:xfrm>
+                            <a:off x="0" y="0"/>
+                            <a:ext cx="4486275" cy="2933700"/>
+                          </a:xfrm>
+                          <a:prstGeom prst="rect">
+                            <a:avLst/>
+                          </a:prstGeom>
+                          <a:noFill/>
+                          <a:ln>
+                            <a:noFill/>
+                          </a:ln>
+                        </pic:spPr>
+                      </pic:pic>
+                    </a:graphicData>
+                  </a:graphic>
+                </wp:inline>
+              </w:drawing>
+            </w:r>
+          </w:p>
+        </w:tc>
+      </w:tr>
+      <w:tr>
+        <w:tc>
+          <w:tcPr>
+            <w:tcW w:w="9062" w:type="dxa"/>
+          </w:tcPr>
+          <w:p>
+            <w:pPr>
+              <w:pStyle w:val="Podpisobrazka-sprawozdanie"/>
+            </w:pPr>
+            <w:r>
+              <w:t xml:space="preserve">Rysunek </w:t>
+            </w:r>
+            <w:r>
+              <w:t>3</w:t>
+            </w:r>
+            <w:r>
+              <w:t xml:space="preserve">. </w:t>
+            </w:r>
+            <w:r>
+              <w:t xml:space="preserve">Łączenie z serwerem MS SQL Server </w:t>
+            </w:r>
+            <w:proofErr w:type="spellStart"/>
+            <w:r>
+              <w:t>Managment</w:t>
+            </w:r>
+            <w:proofErr w:type="spellEnd"/>
+            <w:r>
+              <w:t>.</w:t>
+            </w:r>
+          </w:p>
+        </w:tc>
+      </w:tr>
+    </w:tbl>
+    <w:p>
+      <w:pPr>
+        <w:pStyle w:val="Normalny-sprawozdanie"/>
+      </w:pPr>
+    </w:p>
+    <w:p>
+      <w:pPr>
+        <w:pStyle w:val="Normalny-sprawozdanie"/>
+      </w:pPr>
+      <w:r>
+        <w:t xml:space="preserve">Z poziomu </w:t>
+      </w:r>
+      <w:r>
+        <w:t xml:space="preserve">Microsoft SQL Server </w:t>
+      </w:r>
+      <w:proofErr w:type="spellStart"/>
+      <w:r>
+        <w:t>Managment</w:t>
+      </w:r>
+      <w:proofErr w:type="spellEnd"/>
+      <w:r>
+        <w:t xml:space="preserve"> </w:t>
+      </w:r>
+      <w:r>
+        <w:t xml:space="preserve">wygenerowano skrypt </w:t>
+      </w:r>
+      <w:r>
+        <w:t>z przykładową strukturą bazy danych</w:t>
+      </w:r>
+      <w:r>
+        <w:t xml:space="preserve"> (plik o nazwie</w:t>
+      </w:r>
+      <w:r>
+        <w:rPr>
+          <w:i/>
+          <w:iCs/>
+        </w:rPr>
+        <w:t xml:space="preserve">: </w:t>
+      </w:r>
+      <w:proofErr w:type="spellStart"/>
+      <w:r>
+        <w:rPr>
+          <w:i/>
+          <w:iCs/>
+        </w:rPr>
+        <w:t>car_rental.sql</w:t>
+      </w:r>
+      <w:proofErr w:type="spellEnd"/>
+      <w:r>
+        <w:t xml:space="preserve">). Tabele odpowiednio: klienci </w:t>
+      </w:r>
+      <w:r>
+        <w:br/>
+        <w:t>(rys. 4), wypożyczenia (rys. 5), samochody (rys. 6) zostały zaprezentowane poniżej:</w:t>
+      </w:r>
+    </w:p>
+    <w:tbl>
+      <w:tblPr>
+        <w:tblStyle w:val="Tabela-Siatka"/>
+        <w:tblW w:w="11033" w:type="dxa"/>
+        <w:tblInd w:w="-832" w:type="dxa"/>
+        <w:tblLayout w:type="fixed"/>
+        <w:tblLook w:val="04A0" w:firstRow="1" w:lastRow="0" w:firstColumn="1" w:lastColumn="0" w:noHBand="0" w:noVBand="1"/>
+      </w:tblPr>
+      <w:tblGrid>
+        <w:gridCol w:w="11033"/>
+      </w:tblGrid>
+      <w:tr>
+        <w:tc>
+          <w:tcPr>
+            <w:tcW w:w="11033" w:type="dxa"/>
+          </w:tcPr>
+          <w:p>
+            <w:pPr>
+              <w:pStyle w:val="Kod-sprawozdanie"/>
+            </w:pPr>
+            <w:r>
+              <w:object w:dxaOrig="15765" w:dyaOrig="2100" w14:anchorId="0FAA0478">
+                <v:shape id="_x0000_i1117" type="#_x0000_t75" style="width:546.1pt;height:72.7pt" o:ole="">
+                  <v:imagedata r:id="rId13" o:title=""/>
+                </v:shape>
+                <o:OLEObject Type="Embed" ProgID="PBrush" ShapeID="_x0000_i1117" DrawAspect="Content" ObjectID="_1674480357" r:id="rId14"/>
+              </w:object>
+            </w:r>
+          </w:p>
+        </w:tc>
+      </w:tr>
+      <w:tr>
+        <w:tc>
+          <w:tcPr>
+            <w:tcW w:w="11033" w:type="dxa"/>
+          </w:tcPr>
+          <w:p>
+            <w:pPr>
+              <w:pStyle w:val="Podpisobrazka-sprawozdanie"/>
+            </w:pPr>
+            <w:r>
+              <w:t xml:space="preserve">Rysunek </w:t>
+            </w:r>
+            <w:r>
+              <w:t>4</w:t>
+            </w:r>
+            <w:r>
+              <w:t xml:space="preserve">. </w:t>
+            </w:r>
+            <w:r>
+              <w:t xml:space="preserve">Tabela </w:t>
+            </w:r>
+            <w:proofErr w:type="spellStart"/>
+            <w:r>
+              <w:t>dbo.customer</w:t>
+            </w:r>
+            <w:proofErr w:type="spellEnd"/>
+            <w:r>
+              <w:t xml:space="preserve"> zawierająca wszystkich klientów.</w:t>
+            </w:r>
+          </w:p>
+        </w:tc>
+      </w:tr>
+    </w:tbl>
+    <w:p>
+      <w:pPr>
+        <w:pStyle w:val="Nagwek1-sprawozdanie"/>
+      </w:pPr>
+    </w:p>
+    <w:tbl>
+      <w:tblPr>
+        <w:tblStyle w:val="Tabela-Siatka"/>
+        <w:tblW w:w="0" w:type="auto"/>
+        <w:tblLook w:val="04A0" w:firstRow="1" w:lastRow="0" w:firstColumn="1" w:lastColumn="0" w:noHBand="0" w:noVBand="1"/>
+      </w:tblPr>
+      <w:tblGrid>
+        <w:gridCol w:w="9062"/>
+      </w:tblGrid>
+      <w:tr>
+        <w:tc>
+          <w:tcPr>
+            <w:tcW w:w="9062" w:type="dxa"/>
+          </w:tcPr>
+          <w:p>
+            <w:pPr>
+              <w:pStyle w:val="Normalny-sprawozdanie"/>
+              <w:jc w:val="center"/>
+            </w:pPr>
+            <w:r>
+              <w:object w:dxaOrig="6375" w:dyaOrig="2085" w14:anchorId="33DA7661">
+                <v:shape id="_x0000_i1119" type="#_x0000_t75" style="width:318.55pt;height:103.9pt" o:ole="">
+                  <v:imagedata r:id="rId15" o:title=""/>
+                </v:shape>
+                <o:OLEObject Type="Embed" ProgID="PBrush" ShapeID="_x0000_i1119" DrawAspect="Content" ObjectID="_1674480358" r:id="rId16"/>
+              </w:object>
+            </w:r>
+          </w:p>
+        </w:tc>
+      </w:tr>
+      <w:tr>
+        <w:tc>
+          <w:tcPr>
+            <w:tcW w:w="9062" w:type="dxa"/>
+          </w:tcPr>
+          <w:p>
+            <w:pPr>
+              <w:pStyle w:val="Podpisobrazka-sprawozdanie"/>
+            </w:pPr>
+            <w:r>
+              <w:t xml:space="preserve">Rysunek </w:t>
+            </w:r>
+            <w:r>
+              <w:t>5</w:t>
+            </w:r>
+            <w:r>
+              <w:t xml:space="preserve">. Tabela </w:t>
+            </w:r>
+            <w:proofErr w:type="spellStart"/>
+            <w:r>
+              <w:t>dbo.</w:t>
+            </w:r>
+            <w:r>
+              <w:t>rental</w:t>
+            </w:r>
+            <w:proofErr w:type="spellEnd"/>
+            <w:r>
+              <w:t xml:space="preserve"> zawierająca wypożyczenia.</w:t>
+            </w:r>
+          </w:p>
+        </w:tc>
+      </w:tr>
+    </w:tbl>
+    <w:p>
+      <w:pPr>
+        <w:pStyle w:val="Normalny-sprawozdanie"/>
+      </w:pPr>
+    </w:p>
+    <w:tbl>
+      <w:tblPr>
+        <w:tblStyle w:val="Tabela-Siatka"/>
+        <w:tblW w:w="0" w:type="auto"/>
+        <w:tblLook w:val="04A0" w:firstRow="1" w:lastRow="0" w:firstColumn="1" w:lastColumn="0" w:noHBand="0" w:noVBand="1"/>
+      </w:tblPr>
+      <w:tblGrid>
+        <w:gridCol w:w="9062"/>
+      </w:tblGrid>
+      <w:tr>
+        <w:tc>
+          <w:tcPr>
+            <w:tcW w:w="9062" w:type="dxa"/>
+          </w:tcPr>
+          <w:p>
+            <w:pPr>
+              <w:pStyle w:val="Kod-sprawozdanie"/>
+            </w:pPr>
+            <w:r>
+              <w:object w:dxaOrig="9855" w:dyaOrig="2325" w14:anchorId="0620E40D">
+                <v:shape id="_x0000_i1121" type="#_x0000_t75" style="width:453.05pt;height:106.65pt" o:ole="">
+                  <v:imagedata r:id="rId17" o:title=""/>
+                </v:shape>
+                <o:OLEObject Type="Embed" ProgID="PBrush" ShapeID="_x0000_i1121" DrawAspect="Content" ObjectID="_1674480359" r:id="rId18"/>
+              </w:object>
+            </w:r>
+          </w:p>
+        </w:tc>
+      </w:tr>
+      <w:tr>
+        <w:tc>
+          <w:tcPr>
+            <w:tcW w:w="9062" w:type="dxa"/>
+          </w:tcPr>
+          <w:p>
+            <w:pPr>
+              <w:pStyle w:val="Podpisobrazka-sprawozdanie"/>
+            </w:pPr>
+            <w:r>
+              <w:t xml:space="preserve">Rysunek </w:t>
+            </w:r>
+            <w:r>
+              <w:t>6</w:t>
+            </w:r>
+            <w:r>
+              <w:t xml:space="preserve">. Tabela </w:t>
+            </w:r>
+            <w:proofErr w:type="spellStart"/>
+            <w:r>
+              <w:t>dbo.</w:t>
+            </w:r>
+            <w:r>
+              <w:t>car</w:t>
+            </w:r>
+            <w:proofErr w:type="spellEnd"/>
+            <w:r>
+              <w:t xml:space="preserve"> zawierająca dostępne w bazie samochody.</w:t>
+            </w:r>
+          </w:p>
+        </w:tc>
+      </w:tr>
+    </w:tbl>
+    <w:p>
+      <w:pPr>
+        <w:pStyle w:val="Nagwek1-sprawozdanie"/>
+      </w:pPr>
+    </w:p>
+    <w:p>
+      <w:pPr>
+        <w:pStyle w:val="Nagwek1-sprawozdanie"/>
+      </w:pPr>
+      <w:r>
+        <w:t>ZAŁOŻENIA PROJEKTOWE – FUNKCJONALNOŚĆ</w:t>
+      </w:r>
+    </w:p>
+    <w:p>
+      <w:pPr>
+        <w:pStyle w:val="Normalny-sprawozdanie"/>
+      </w:pPr>
+    </w:p>
+    <w:p>
+      <w:pPr>
+        <w:pStyle w:val="Normalny-sprawozdanie"/>
+      </w:pPr>
+      <w:r>
         <w:t>W projekcie aplikacji założyłyśmy dwie role aplikacyjne z podziałem na poszczególne funkcjonalności</w:t>
       </w:r>
       <w:r>
-        <w:t>, które zostały przedstawione na schemacie (rys. 1) oraz opisane poniżej</w:t>
+        <w:t xml:space="preserve">, które zostały przedstawione na schemacie (rys. </w:t>
+      </w:r>
+      <w:r>
+        <w:t>7</w:t>
+      </w:r>
+      <w:r>
+        <w:t>) oraz opisane poniżej</w:t>
       </w:r>
       <w:r>
         <w:t>:</w:t>
@@ -575,8 +1216,6 @@
       </w:r>
       <w:r>
         <w:br/>
-      </w:r>
-      <w:r>
         <w:t xml:space="preserve">(m.in. usuwanie klientów, samochodów, </w:t>
       </w:r>
       <w:proofErr w:type="spellStart"/>
@@ -601,14 +1240,7 @@
           <w:b/>
           <w:bCs/>
         </w:rPr>
-        <w:t>U</w:t>
-      </w:r>
-      <w:r>
-        <w:rPr>
-          <w:b/>
-          <w:bCs/>
-        </w:rPr>
-        <w:t xml:space="preserve">SER </w:t>
+        <w:t xml:space="preserve">USER </w:t>
       </w:r>
       <w:r>
         <w:t>- klient, osoba korzystająca z aplikacji, która ma możliwość logowania, przegląd oferty samochodów w wypożyczalni oraz dodawanie swojego wypożyczenia.</w:t>
@@ -635,30 +1267,11 @@
               <w:jc w:val="center"/>
             </w:pPr>
             <w:r>
-              <w:object w:dxaOrig="8445" w:dyaOrig="10395" w14:anchorId="55524155">
-                <v:shapetype id="_x0000_t75" coordsize="21600,21600" o:spt="75" o:preferrelative="t" path="m@4@5l@4@11@9@11@9@5xe" filled="f" stroked="f">
-                  <v:stroke joinstyle="miter"/>
-                  <v:formulas>
-                    <v:f eqn="if lineDrawn pixelLineWidth 0"/>
-                    <v:f eqn="sum @0 1 0"/>
-                    <v:f eqn="sum 0 0 @1"/>
-                    <v:f eqn="prod @2 1 2"/>
-                    <v:f eqn="prod @3 21600 pixelWidth"/>
-                    <v:f eqn="prod @3 21600 pixelHeight"/>
-                    <v:f eqn="sum @0 0 1"/>
-                    <v:f eqn="prod @6 1 2"/>
-                    <v:f eqn="prod @7 21600 pixelWidth"/>
-                    <v:f eqn="sum @8 21600 0"/>
-                    <v:f eqn="prod @7 21600 pixelHeight"/>
-                    <v:f eqn="sum @10 21600 0"/>
-                  </v:formulas>
-                  <v:path o:extrusionok="f" gradientshapeok="t" o:connecttype="rect"/>
-                  <o:lock v:ext="edit" aspectratio="t"/>
-                </v:shapetype>
-                <v:shape id="_x0000_i1026" type="#_x0000_t75" style="width:384.75pt;height:505.5pt" o:ole="">
-                  <v:imagedata r:id="rId8" o:title=""/>
+              <w:object w:dxaOrig="8715" w:dyaOrig="10335" w14:anchorId="135C07AF">
+                <v:shape id="_x0000_i1040" type="#_x0000_t75" style="width:343.7pt;height:407.55pt" o:ole="">
+                  <v:imagedata r:id="rId19" o:title=""/>
                 </v:shape>
-                <o:OLEObject Type="Embed" ProgID="PBrush" ShapeID="_x0000_i1026" DrawAspect="Content" ObjectID="_1674468994" r:id="rId9"/>
+                <o:OLEObject Type="Embed" ProgID="PBrush" ShapeID="_x0000_i1040" DrawAspect="Content" ObjectID="_1674480360" r:id="rId20"/>
               </w:object>
             </w:r>
           </w:p>
@@ -674,7 +1287,13 @@
               <w:pStyle w:val="Podpisobrazka-sprawozdanie"/>
             </w:pPr>
             <w:r>
-              <w:t xml:space="preserve">Rysunek 1. Diagram sekwencji zdarzeń. </w:t>
+              <w:t xml:space="preserve">Rysunek </w:t>
+            </w:r>
+            <w:r>
+              <w:t>7</w:t>
+            </w:r>
+            <w:r>
+              <w:t xml:space="preserve">. Diagram sekwencji zdarzeń. </w:t>
             </w:r>
           </w:p>
         </w:tc>
@@ -691,6 +1310,41 @@
         <w:pStyle w:val="Normalny-sprawozdanie"/>
         <w:ind w:left="720"/>
       </w:pPr>
+      <w:r>
+        <w:t xml:space="preserve">Fragment klasy </w:t>
+      </w:r>
+      <w:proofErr w:type="spellStart"/>
+      <w:r>
+        <w:rPr>
+          <w:i/>
+          <w:iCs/>
+        </w:rPr>
+        <w:t>SecurityConfig</w:t>
+      </w:r>
+      <w:proofErr w:type="spellEnd"/>
+      <w:r>
+        <w:t xml:space="preserve"> przedstawiający </w:t>
+      </w:r>
+      <w:r>
+        <w:t>role aplikacyjne</w:t>
+      </w:r>
+      <w:r>
+        <w:t xml:space="preserve"> (admin i </w:t>
+      </w:r>
+      <w:proofErr w:type="spellStart"/>
+      <w:r>
+        <w:t>user</w:t>
+      </w:r>
+      <w:proofErr w:type="spellEnd"/>
+      <w:r>
+        <w:t xml:space="preserve">) oraz ich podział na dane funkcjonalności został przedstawiony poniżej (rys. </w:t>
+      </w:r>
+      <w:r>
+        <w:t>8</w:t>
+      </w:r>
+      <w:r>
+        <w:t>):</w:t>
+      </w:r>
     </w:p>
     <w:tbl>
       <w:tblPr>
@@ -710,16 +1364,16 @@
           <w:p>
             <w:pPr>
               <w:pStyle w:val="Normalny-sprawozdanie"/>
+              <w:jc w:val="center"/>
             </w:pPr>
             <w:r>
               <w:rPr>
                 <w:noProof/>
               </w:rPr>
-              <w:lastRenderedPageBreak/>
               <w:drawing>
-                <wp:inline distT="0" distB="0" distL="0" distR="0" wp14:anchorId="011E4FD5" wp14:editId="02E94A24">
-                  <wp:extent cx="5760720" cy="2837815"/>
-                  <wp:effectExtent l="0" t="0" r="0" b="635"/>
+                <wp:inline distT="0" distB="0" distL="0" distR="0" wp14:anchorId="011E4FD5" wp14:editId="5A9FD638">
+                  <wp:extent cx="4951562" cy="2439212"/>
+                  <wp:effectExtent l="0" t="0" r="1905" b="0"/>
                   <wp:docPr id="4" name="Obraz 4"/>
                   <wp:cNvGraphicFramePr>
                     <a:graphicFrameLocks xmlns:a="http://schemas.openxmlformats.org/drawingml/2006/main" noChangeAspect="1"/>
@@ -734,7 +1388,7 @@
                           </pic:cNvPicPr>
                         </pic:nvPicPr>
                         <pic:blipFill>
-                          <a:blip r:embed="rId10">
+                          <a:blip r:embed="rId21">
                             <a:extLst>
                               <a:ext uri="{28A0092B-C50C-407E-A947-70E740481C1C}">
                                 <a14:useLocalDpi xmlns:a14="http://schemas.microsoft.com/office/drawing/2010/main" val="0"/>
@@ -749,7 +1403,7 @@
                         <pic:spPr bwMode="auto">
                           <a:xfrm>
                             <a:off x="0" y="0"/>
-                            <a:ext cx="5760720" cy="2837815"/>
+                            <a:ext cx="4988774" cy="2457543"/>
                           </a:xfrm>
                           <a:prstGeom prst="rect">
                             <a:avLst/>
@@ -781,13 +1435,10 @@
               <w:t xml:space="preserve">Rysunek </w:t>
             </w:r>
             <w:r>
-              <w:t>2</w:t>
-            </w:r>
-            <w:r>
-              <w:t xml:space="preserve">. </w:t>
-            </w:r>
-            <w:r>
-              <w:t xml:space="preserve">Fragment </w:t>
+              <w:t>8</w:t>
+            </w:r>
+            <w:r>
+              <w:t xml:space="preserve">. Fragment </w:t>
             </w:r>
             <w:r>
               <w:t xml:space="preserve">kodu </w:t>
@@ -810,7 +1461,199 @@
         <w:pStyle w:val="Normalny-sprawozdanie"/>
         <w:ind w:left="720"/>
       </w:pPr>
+      <w:r>
+        <w:lastRenderedPageBreak/>
+        <w:t>Kodowanie hasła zostało wykonane w następujący sposób (rys. 9 - 10):</w:t>
+      </w:r>
     </w:p>
+    <w:tbl>
+      <w:tblPr>
+        <w:tblStyle w:val="Tabela-Siatka"/>
+        <w:tblW w:w="0" w:type="auto"/>
+        <w:tblInd w:w="720" w:type="dxa"/>
+        <w:tblLook w:val="04A0" w:firstRow="1" w:lastRow="0" w:firstColumn="1" w:lastColumn="0" w:noHBand="0" w:noVBand="1"/>
+      </w:tblPr>
+      <w:tblGrid>
+        <w:gridCol w:w="8342"/>
+      </w:tblGrid>
+      <w:tr>
+        <w:tc>
+          <w:tcPr>
+            <w:tcW w:w="9062" w:type="dxa"/>
+          </w:tcPr>
+          <w:p>
+            <w:pPr>
+              <w:pStyle w:val="Normalny-sprawozdanie"/>
+              <w:jc w:val="center"/>
+            </w:pPr>
+            <w:r>
+              <w:object w:dxaOrig="4845" w:dyaOrig="1260" w14:anchorId="33EE7197">
+                <v:shape id="_x0000_i1127" type="#_x0000_t75" style="width:242.5pt;height:63.15pt" o:ole="">
+                  <v:imagedata r:id="rId22" o:title=""/>
+                </v:shape>
+                <o:OLEObject Type="Embed" ProgID="PBrush" ShapeID="_x0000_i1127" DrawAspect="Content" ObjectID="_1674480361" r:id="rId23"/>
+              </w:object>
+            </w:r>
+          </w:p>
+        </w:tc>
+      </w:tr>
+      <w:tr>
+        <w:tc>
+          <w:tcPr>
+            <w:tcW w:w="9062" w:type="dxa"/>
+          </w:tcPr>
+          <w:p>
+            <w:pPr>
+              <w:pStyle w:val="Podpisobrazka-sprawozdanie"/>
+            </w:pPr>
+            <w:r>
+              <w:t>Rysunek 9. Kodowanie hasła.</w:t>
+            </w:r>
+          </w:p>
+        </w:tc>
+      </w:tr>
+    </w:tbl>
+    <w:p>
+      <w:pPr>
+        <w:pStyle w:val="Normalny-sprawozdanie"/>
+        <w:jc w:val="left"/>
+      </w:pPr>
+    </w:p>
+    <w:tbl>
+      <w:tblPr>
+        <w:tblStyle w:val="Tabela-Siatka"/>
+        <w:tblW w:w="0" w:type="auto"/>
+        <w:tblInd w:w="720" w:type="dxa"/>
+        <w:tblLook w:val="04A0" w:firstRow="1" w:lastRow="0" w:firstColumn="1" w:lastColumn="0" w:noHBand="0" w:noVBand="1"/>
+      </w:tblPr>
+      <w:tblGrid>
+        <w:gridCol w:w="8342"/>
+      </w:tblGrid>
+      <w:tr>
+        <w:tc>
+          <w:tcPr>
+            <w:tcW w:w="8342" w:type="dxa"/>
+          </w:tcPr>
+          <w:p>
+            <w:pPr>
+              <w:pStyle w:val="Normalny-sprawozdanie"/>
+              <w:jc w:val="left"/>
+            </w:pPr>
+            <w:r>
+              <w:object w:dxaOrig="7440" w:dyaOrig="3330" w14:anchorId="1478FDC1">
+                <v:shape id="_x0000_i1129" type="#_x0000_t75" style="width:372.25pt;height:166.4pt" o:ole="">
+                  <v:imagedata r:id="rId24" o:title=""/>
+                </v:shape>
+                <o:OLEObject Type="Embed" ProgID="PBrush" ShapeID="_x0000_i1129" DrawAspect="Content" ObjectID="_1674480362" r:id="rId25"/>
+              </w:object>
+            </w:r>
+          </w:p>
+        </w:tc>
+      </w:tr>
+      <w:tr>
+        <w:tc>
+          <w:tcPr>
+            <w:tcW w:w="8342" w:type="dxa"/>
+          </w:tcPr>
+          <w:p>
+            <w:pPr>
+              <w:pStyle w:val="Podpisobrazka-sprawozdanie"/>
+            </w:pPr>
+            <w:r>
+              <w:t xml:space="preserve">Rysunek </w:t>
+            </w:r>
+            <w:r>
+              <w:t>10</w:t>
+            </w:r>
+            <w:r>
+              <w:t>. Kodowanie hasła</w:t>
+            </w:r>
+            <w:r>
+              <w:t xml:space="preserve"> – przykładowy klient</w:t>
+            </w:r>
+            <w:r>
+              <w:t>.</w:t>
+            </w:r>
+          </w:p>
+        </w:tc>
+      </w:tr>
+    </w:tbl>
+    <w:p>
+      <w:pPr>
+        <w:pStyle w:val="Normalny-sprawozdanie"/>
+        <w:ind w:left="720"/>
+        <w:jc w:val="left"/>
+      </w:pPr>
+    </w:p>
+    <w:p>
+      <w:pPr>
+        <w:pStyle w:val="Normalny-sprawozdanie"/>
+        <w:ind w:left="720"/>
+        <w:jc w:val="left"/>
+      </w:pPr>
+      <w:r>
+        <w:t xml:space="preserve">Rezultat kodowania został przedstawiony </w:t>
+      </w:r>
+      <w:r>
+        <w:t>poniżej (rys. 11)</w:t>
+      </w:r>
+      <w:r>
+        <w:t xml:space="preserve"> :</w:t>
+      </w:r>
+    </w:p>
+    <w:tbl>
+      <w:tblPr>
+        <w:tblStyle w:val="Tabela-Siatka"/>
+        <w:tblW w:w="9288" w:type="dxa"/>
+        <w:tblInd w:w="-5" w:type="dxa"/>
+        <w:tblLook w:val="04A0" w:firstRow="1" w:lastRow="0" w:firstColumn="1" w:lastColumn="0" w:noHBand="0" w:noVBand="1"/>
+      </w:tblPr>
+      <w:tblGrid>
+        <w:gridCol w:w="9288"/>
+      </w:tblGrid>
+      <w:tr>
+        <w:trPr>
+          <w:trHeight w:val="396"/>
+        </w:trPr>
+        <w:tc>
+          <w:tcPr>
+            <w:tcW w:w="9288" w:type="dxa"/>
+          </w:tcPr>
+          <w:p>
+            <w:pPr>
+              <w:pStyle w:val="Normalny-sprawozdanie"/>
+              <w:jc w:val="left"/>
+            </w:pPr>
+            <w:r>
+              <w:object w:dxaOrig="15480" w:dyaOrig="570" w14:anchorId="6A3ECFBF">
+                <v:shape id="_x0000_i1193" type="#_x0000_t75" style="width:453.75pt;height:17pt" o:ole="">
+                  <v:imagedata r:id="rId26" o:title=""/>
+                </v:shape>
+                <o:OLEObject Type="Embed" ProgID="PBrush" ShapeID="_x0000_i1193" DrawAspect="Content" ObjectID="_1674480363" r:id="rId27"/>
+              </w:object>
+            </w:r>
+          </w:p>
+        </w:tc>
+      </w:tr>
+      <w:tr>
+        <w:trPr>
+          <w:trHeight w:val="331"/>
+        </w:trPr>
+        <w:tc>
+          <w:tcPr>
+            <w:tcW w:w="9288" w:type="dxa"/>
+          </w:tcPr>
+          <w:p>
+            <w:pPr>
+              <w:pStyle w:val="Podpisobrazka-sprawozdanie"/>
+            </w:pPr>
+            <w:r>
+              <w:t>Rysunek 11. Rezultat kodowania hasła – przykładowy klient.</w:t>
+            </w:r>
+          </w:p>
+        </w:tc>
+      </w:tr>
+    </w:tbl>
     <w:p>
       <w:pPr>
         <w:pStyle w:val="Normalny-sprawozdanie"/>
@@ -882,6 +1725,11 @@
       </w:pPr>
       <w:r>
         <w:br/>
+      </w:r>
+      <w:r>
+        <w:t xml:space="preserve">// </w:t>
+      </w:r>
+      <w:r>
         <w:t>5) Dołączyć skrypt z przykładową strukturą bazy danych .</w:t>
       </w:r>
       <w:r>
@@ -889,7 +1737,9 @@
         <w:t>Z poziomu aplikacji administrator powinien mieć możliwość utworzenia całej bazy z danymi przykładowymi</w:t>
       </w:r>
       <w:r>
-        <w:br/>
+        <w:t xml:space="preserve"> </w:t>
+      </w:r>
+      <w:r>
         <w:t>(skasuje starą bazę i utworzy nową z całą strukturą i danymi).</w:t>
       </w:r>
       <w:r>
@@ -910,23 +1760,48 @@
       </w:r>
       <w:r>
         <w:br/>
+      </w:r>
+      <w:r>
+        <w:lastRenderedPageBreak/>
         <w:t>- moduł przedstawiający w sposób graficzny pewne elementy czasowe (np. statystyki sprzedaży w danym roku lub miesiącu)</w:t>
       </w:r>
       <w:r>
+        <w:t xml:space="preserve"> </w:t>
+      </w:r>
+      <w:r>
         <w:br/>
+      </w:r>
+      <w:r>
+        <w:t xml:space="preserve">// </w:t>
+      </w:r>
+      <w:r>
         <w:t>- tryb połączenia z bazą danych,</w:t>
       </w:r>
       <w:r>
+        <w:t xml:space="preserve"> </w:t>
+      </w:r>
+    </w:p>
+    <w:p>
+      <w:pPr>
+        <w:pStyle w:val="Normalny-sprawozdanie"/>
+        <w:ind w:left="708"/>
+        <w:jc w:val="left"/>
+      </w:pPr>
+      <w:r>
+        <w:t>- kodowanie hasła (dowolną metodą), które jest przechowywane w bazie danych.</w:t>
+      </w:r>
+      <w:r>
         <w:br/>
-        <w:t>- kodowanie hasła (dowolną metodą), które jest przechowywane w bazie danych.</w:t>
-      </w:r>
-      <w:r>
-        <w:br/>
+      </w:r>
+      <w:r>
+        <w:t xml:space="preserve">// </w:t>
+      </w:r>
+      <w:r>
         <w:t>- bazę danych w wybranym środowisku BD (SQL Server, ORACLE lub inny)</w:t>
       </w:r>
     </w:p>
     <w:sectPr>
-      <w:footerReference w:type="default" r:id="rId11"/>
+      <w:footerReference w:type="default" r:id="rId28"/>
       <w:pgSz w:w="11906" w:h="16838"/>
       <w:pgMar w:top="1417" w:right="1417" w:bottom="1417" w:left="1417" w:header="708" w:footer="708" w:gutter="0"/>
       <w:cols w:space="708"/>
@@ -2297,7 +3172,7 @@
   <w:abstractNum w:abstractNumId="12" w15:restartNumberingAfterBreak="0">
     <w:nsid w:val="6A131C7D"/>
     <w:multiLevelType w:val="hybridMultilevel"/>
-    <w:tmpl w:val="176E2072"/>
+    <w:tmpl w:val="D5E2FB8C"/>
     <w:lvl w:ilvl="0" w:tplc="04150001">
       <w:start w:val="1"/>
       <w:numFmt w:val="bullet"/>

</xml_diff>